<commit_message>
COSTO DE GESTION DE COMPRAS
</commit_message>
<xml_diff>
--- a/jeisson ruiz/TABLA DE COSTOS GESTION DE COMPRA.docx
+++ b/jeisson ruiz/TABLA DE COSTOS GESTION DE COMPRA.docx
@@ -155,8 +155,13 @@
               <w:jc w:val="center"/>
               <w:cnfStyle w:val="000000000000" w:firstRow="0" w:lastRow="0" w:firstColumn="0" w:lastColumn="0" w:oddVBand="0" w:evenVBand="0" w:oddHBand="0" w:evenHBand="0" w:firstRowFirstColumn="0" w:firstRowLastColumn="0" w:lastRowFirstColumn="0" w:lastRowLastColumn="0"/>
             </w:pPr>
-            <w:r>
-              <w:t>Total de horas</w:t>
+            <w:proofErr w:type="gramStart"/>
+            <w:r>
+              <w:t>Total</w:t>
+            </w:r>
+            <w:proofErr w:type="gramEnd"/>
+            <w:r>
+              <w:t xml:space="preserve"> de horas</w:t>
             </w:r>
           </w:p>
         </w:tc>
@@ -518,7 +523,7 @@
               <w:cnfStyle w:val="000000000000" w:firstRow="0" w:lastRow="0" w:firstColumn="0" w:lastColumn="0" w:oddVBand="0" w:evenVBand="0" w:oddHBand="0" w:evenHBand="0" w:firstRowFirstColumn="0" w:firstRowLastColumn="0" w:lastRowFirstColumn="0" w:lastRowLastColumn="0"/>
             </w:pPr>
             <w:r>
-              <w:t>31/05/22 08:00 AM</w:t>
+              <w:t>23/05/22 08:00 AM</w:t>
             </w:r>
           </w:p>
         </w:tc>
@@ -531,7 +536,7 @@
               <w:cnfStyle w:val="000000000000" w:firstRow="0" w:lastRow="0" w:firstColumn="0" w:lastColumn="0" w:oddVBand="0" w:evenVBand="0" w:oddHBand="0" w:evenHBand="0" w:firstRowFirstColumn="0" w:firstRowLastColumn="0" w:lastRowFirstColumn="0" w:lastRowLastColumn="0"/>
             </w:pPr>
             <w:r>
-              <w:t>2/06/22 05:00 PM</w:t>
+              <w:t>25/05/22 05:00 PM</w:t>
             </w:r>
           </w:p>
         </w:tc>
@@ -604,7 +609,7 @@
               <w:cnfStyle w:val="000000100000" w:firstRow="0" w:lastRow="0" w:firstColumn="0" w:lastColumn="0" w:oddVBand="0" w:evenVBand="0" w:oddHBand="1" w:evenHBand="0" w:firstRowFirstColumn="0" w:firstRowLastColumn="0" w:lastRowFirstColumn="0" w:lastRowLastColumn="0"/>
             </w:pPr>
             <w:r>
-              <w:t>3/06/22 08:00 AM</w:t>
+              <w:t>26/05/22 08:00 AM</w:t>
             </w:r>
           </w:p>
         </w:tc>
@@ -617,7 +622,7 @@
               <w:cnfStyle w:val="000000100000" w:firstRow="0" w:lastRow="0" w:firstColumn="0" w:lastColumn="0" w:oddVBand="0" w:evenVBand="0" w:oddHBand="1" w:evenHBand="0" w:firstRowFirstColumn="0" w:firstRowLastColumn="0" w:lastRowFirstColumn="0" w:lastRowLastColumn="0"/>
             </w:pPr>
             <w:r>
-              <w:t>7/06/22 05:00 PM</w:t>
+              <w:t>30/05/22 05:00 PM</w:t>
             </w:r>
           </w:p>
         </w:tc>
@@ -687,7 +692,7 @@
               <w:cnfStyle w:val="000000000000" w:firstRow="0" w:lastRow="0" w:firstColumn="0" w:lastColumn="0" w:oddVBand="0" w:evenVBand="0" w:oddHBand="0" w:evenHBand="0" w:firstRowFirstColumn="0" w:firstRowLastColumn="0" w:lastRowFirstColumn="0" w:lastRowLastColumn="0"/>
             </w:pPr>
             <w:r>
-              <w:t>10/06/22 08:00 AM</w:t>
+              <w:t>26/05/22 08:00 AM</w:t>
             </w:r>
           </w:p>
         </w:tc>
@@ -700,7 +705,7 @@
               <w:cnfStyle w:val="000000000000" w:firstRow="0" w:lastRow="0" w:firstColumn="0" w:lastColumn="0" w:oddVBand="0" w:evenVBand="0" w:oddHBand="0" w:evenHBand="0" w:firstRowFirstColumn="0" w:firstRowLastColumn="0" w:lastRowFirstColumn="0" w:lastRowLastColumn="0"/>
             </w:pPr>
             <w:r>
-              <w:t>13/06/22 05:00 PM</w:t>
+              <w:t>27/05/22 05:00 PM</w:t>
             </w:r>
           </w:p>
         </w:tc>
@@ -808,7 +813,7 @@
               <w:cnfStyle w:val="000000000000" w:firstRow="0" w:lastRow="0" w:firstColumn="0" w:lastColumn="0" w:oddVBand="0" w:evenVBand="0" w:oddHBand="0" w:evenHBand="0" w:firstRowFirstColumn="0" w:firstRowLastColumn="0" w:lastRowFirstColumn="0" w:lastRowLastColumn="0"/>
             </w:pPr>
             <w:r>
-              <w:t>19/05/22 08:00 AM</w:t>
+              <w:t>17/05/22 08:00 AM</w:t>
             </w:r>
           </w:p>
         </w:tc>
@@ -821,7 +826,7 @@
               <w:cnfStyle w:val="000000000000" w:firstRow="0" w:lastRow="0" w:firstColumn="0" w:lastColumn="0" w:oddVBand="0" w:evenVBand="0" w:oddHBand="0" w:evenHBand="0" w:firstRowFirstColumn="0" w:firstRowLastColumn="0" w:lastRowFirstColumn="0" w:lastRowLastColumn="0"/>
             </w:pPr>
             <w:r>
-              <w:t>24/05/22 05:00 PM</w:t>
+              <w:t>20/05/22 05:00 PM</w:t>
             </w:r>
           </w:p>
         </w:tc>
@@ -894,7 +899,7 @@
               <w:cnfStyle w:val="000000100000" w:firstRow="0" w:lastRow="0" w:firstColumn="0" w:lastColumn="0" w:oddVBand="0" w:evenVBand="0" w:oddHBand="1" w:evenHBand="0" w:firstRowFirstColumn="0" w:firstRowLastColumn="0" w:lastRowFirstColumn="0" w:lastRowLastColumn="0"/>
             </w:pPr>
             <w:r>
-              <w:t>26/05/22 08:00 AM</w:t>
+              <w:t>23/05/22 08:00 AM</w:t>
             </w:r>
           </w:p>
         </w:tc>
@@ -907,7 +912,7 @@
               <w:cnfStyle w:val="000000100000" w:firstRow="0" w:lastRow="0" w:firstColumn="0" w:lastColumn="0" w:oddVBand="0" w:evenVBand="0" w:oddHBand="1" w:evenHBand="0" w:firstRowFirstColumn="0" w:firstRowLastColumn="0" w:lastRowFirstColumn="0" w:lastRowLastColumn="0"/>
             </w:pPr>
             <w:r>
-              <w:t>30/05/22 05:00 PM</w:t>
+              <w:t>25/05/22 05:00 PM</w:t>
             </w:r>
           </w:p>
         </w:tc>
@@ -977,7 +982,7 @@
               <w:cnfStyle w:val="000000000000" w:firstRow="0" w:lastRow="0" w:firstColumn="0" w:lastColumn="0" w:oddVBand="0" w:evenVBand="0" w:oddHBand="0" w:evenHBand="0" w:firstRowFirstColumn="0" w:firstRowLastColumn="0" w:lastRowFirstColumn="0" w:lastRowLastColumn="0"/>
             </w:pPr>
             <w:r>
-              <w:t>31/05/22 08:00 AM</w:t>
+              <w:t>26/05/22 08:00 AM</w:t>
             </w:r>
           </w:p>
         </w:tc>
@@ -990,7 +995,7 @@
               <w:cnfStyle w:val="000000000000" w:firstRow="0" w:lastRow="0" w:firstColumn="0" w:lastColumn="0" w:oddVBand="0" w:evenVBand="0" w:oddHBand="0" w:evenHBand="0" w:firstRowFirstColumn="0" w:firstRowLastColumn="0" w:lastRowFirstColumn="0" w:lastRowLastColumn="0"/>
             </w:pPr>
             <w:r>
-              <w:t>2/06/22 05:00 PM</w:t>
+              <w:t>30/05/22 05:00 PM</w:t>
             </w:r>
           </w:p>
         </w:tc>
@@ -1030,8 +1035,13 @@
             <w:pPr>
               <w:jc w:val="center"/>
             </w:pPr>
-            <w:r>
-              <w:t xml:space="preserve">Total de duración: </w:t>
+            <w:proofErr w:type="gramStart"/>
+            <w:r>
+              <w:t>Total</w:t>
+            </w:r>
+            <w:proofErr w:type="gramEnd"/>
+            <w:r>
+              <w:t xml:space="preserve"> de duración: </w:t>
             </w:r>
             <w:r>
               <w:t xml:space="preserve"> 29 DIAS</w:t>
@@ -1226,8 +1236,13 @@
               <w:jc w:val="center"/>
               <w:cnfStyle w:val="000000000000" w:firstRow="0" w:lastRow="0" w:firstColumn="0" w:lastColumn="0" w:oddVBand="0" w:evenVBand="0" w:oddHBand="0" w:evenHBand="0" w:firstRowFirstColumn="0" w:firstRowLastColumn="0" w:lastRowFirstColumn="0" w:lastRowLastColumn="0"/>
             </w:pPr>
-            <w:r>
-              <w:t>Total de horas</w:t>
+            <w:proofErr w:type="gramStart"/>
+            <w:r>
+              <w:t>Total</w:t>
+            </w:r>
+            <w:proofErr w:type="gramEnd"/>
+            <w:r>
+              <w:t xml:space="preserve"> de horas</w:t>
             </w:r>
           </w:p>
         </w:tc>
@@ -1402,7 +1417,7 @@
               <w:cnfStyle w:val="000000000000" w:firstRow="0" w:lastRow="0" w:firstColumn="0" w:lastColumn="0" w:oddVBand="0" w:evenVBand="0" w:oddHBand="0" w:evenHBand="0" w:firstRowFirstColumn="0" w:firstRowLastColumn="0" w:lastRowFirstColumn="0" w:lastRowLastColumn="0"/>
             </w:pPr>
             <w:r>
-              <w:t>20/05/22 08:00 AM</w:t>
+              <w:t>10/05/22 08:00 AM</w:t>
             </w:r>
           </w:p>
         </w:tc>
@@ -1415,7 +1430,7 @@
               <w:cnfStyle w:val="000000000000" w:firstRow="0" w:lastRow="0" w:firstColumn="0" w:lastColumn="0" w:oddVBand="0" w:evenVBand="0" w:oddHBand="0" w:evenHBand="0" w:firstRowFirstColumn="0" w:firstRowLastColumn="0" w:lastRowFirstColumn="0" w:lastRowLastColumn="0"/>
             </w:pPr>
             <w:r>
-              <w:t>26/05/22 05:00 PM</w:t>
+              <w:t>18/05/22 05:00 PM</w:t>
             </w:r>
           </w:p>
         </w:tc>
@@ -1467,31 +1482,59 @@
               <w:cnfStyle w:val="000000100000" w:firstRow="0" w:lastRow="0" w:firstColumn="0" w:lastColumn="0" w:oddVBand="0" w:evenVBand="0" w:oddHBand="1" w:evenHBand="0" w:firstRowFirstColumn="0" w:firstRowLastColumn="0" w:lastRowFirstColumn="0" w:lastRowLastColumn="0"/>
             </w:pPr>
             <w:r>
-              <w:t>El sistema debe permitir tener un diseño optimo (html,</w:t>
+              <w:t>El sistema debe permitir tener un diseño optimo (</w:t>
+            </w:r>
+            <w:proofErr w:type="spellStart"/>
+            <w:r>
+              <w:t>html</w:t>
+            </w:r>
+            <w:proofErr w:type="spellEnd"/>
+            <w:r>
+              <w:t>,</w:t>
             </w:r>
             <w:r>
               <w:t xml:space="preserve"> </w:t>
             </w:r>
-            <w:r>
-              <w:t>css,</w:t>
+            <w:proofErr w:type="spellStart"/>
+            <w:r>
+              <w:t>css</w:t>
+            </w:r>
+            <w:proofErr w:type="spellEnd"/>
+            <w:r>
+              <w:t>,</w:t>
             </w:r>
             <w:r>
               <w:t xml:space="preserve"> </w:t>
             </w:r>
-            <w:r>
-              <w:t>javaScrip,</w:t>
+            <w:proofErr w:type="spellStart"/>
+            <w:r>
+              <w:t>javaScrip</w:t>
+            </w:r>
+            <w:proofErr w:type="spellEnd"/>
+            <w:r>
+              <w:t>,</w:t>
             </w:r>
             <w:r>
               <w:t xml:space="preserve"> </w:t>
             </w:r>
-            <w:r>
-              <w:t>MySql,</w:t>
+            <w:proofErr w:type="spellStart"/>
+            <w:r>
+              <w:t>MySql</w:t>
+            </w:r>
+            <w:proofErr w:type="spellEnd"/>
+            <w:r>
+              <w:t>,</w:t>
             </w:r>
             <w:r>
               <w:t xml:space="preserve"> </w:t>
             </w:r>
-            <w:r>
-              <w:t>php)</w:t>
+            <w:proofErr w:type="spellStart"/>
+            <w:r>
+              <w:t>php</w:t>
+            </w:r>
+            <w:proofErr w:type="spellEnd"/>
+            <w:r>
+              <w:t>)</w:t>
             </w:r>
           </w:p>
         </w:tc>
@@ -1517,7 +1560,7 @@
               <w:cnfStyle w:val="000000100000" w:firstRow="0" w:lastRow="0" w:firstColumn="0" w:lastColumn="0" w:oddVBand="0" w:evenVBand="0" w:oddHBand="1" w:evenHBand="0" w:firstRowFirstColumn="0" w:firstRowLastColumn="0" w:lastRowFirstColumn="0" w:lastRowLastColumn="0"/>
             </w:pPr>
             <w:r>
-              <w:t>10/05/22 08:00 AM</w:t>
+              <w:t>19/05/22 08:00 AM</w:t>
             </w:r>
           </w:p>
         </w:tc>
@@ -1530,7 +1573,7 @@
               <w:cnfStyle w:val="000000100000" w:firstRow="0" w:lastRow="0" w:firstColumn="0" w:lastColumn="0" w:oddVBand="0" w:evenVBand="0" w:oddHBand="1" w:evenHBand="0" w:firstRowFirstColumn="0" w:firstRowLastColumn="0" w:lastRowFirstColumn="0" w:lastRowLastColumn="0"/>
             </w:pPr>
             <w:r>
-              <w:t>18/05/22 05:00 PM</w:t>
+              <w:t>25/05/22 05:00 PM</w:t>
             </w:r>
           </w:p>
         </w:tc>
@@ -1857,8 +1900,13 @@
             <w:pPr>
               <w:jc w:val="center"/>
             </w:pPr>
-            <w:r>
-              <w:t>TOTAL DE DURACION: 24 DIAS</w:t>
+            <w:proofErr w:type="gramStart"/>
+            <w:r>
+              <w:t>TOTAL</w:t>
+            </w:r>
+            <w:proofErr w:type="gramEnd"/>
+            <w:r>
+              <w:t xml:space="preserve"> DE DURACION: 24 DIAS</w:t>
             </w:r>
           </w:p>
         </w:tc>

</xml_diff>